<commit_message>
update documents for all groups
</commit_message>
<xml_diff>
--- a/input/word-template.docx
+++ b/input/word-template.docx
@@ -95,40 +95,29 @@
     </w:p>
     <w:p>
       <w:pPr>
-        <w:rPr>
-          <w:b/>
-          <w:bCs/>
-        </w:rPr>
-      </w:pPr>
-      <w:r>
-        <w:rPr>
-          <w:b/>
-          <w:bCs/>
-        </w:rPr>
+        <w:pStyle w:val="Heading2"/>
+      </w:pPr>
+      <w:r>
         <w:t>IUCN Global Ecosystem Typology (version 2.0)</w:t>
       </w:r>
     </w:p>
     <w:p>
-      <w:pPr>
-        <w:pStyle w:val="Heading2"/>
-      </w:pPr>
-      <w:r>
-        <w:t>Transitional Marine-Freshwater-Terrestrial realm</w:t>
-      </w:r>
-    </w:p>
-    <w:p>
-      <w:pPr>
-        <w:pStyle w:val="Classificationlist"/>
-      </w:pPr>
+      <w:r>
+        <w:t>Transitional</w:t>
+      </w:r>
+      <w:r>
+        <w:t xml:space="preserve"> Marine-Freshwater-Terrestrial realm</w:t>
+      </w:r>
+      <w:r>
+        <w:br/>
+      </w:r>
       <w:r>
         <w:tab/>
         <w:t>MFT1 Brackish tidal biome</w:t>
       </w:r>
-    </w:p>
-    <w:p>
-      <w:pPr>
-        <w:pStyle w:val="Classificationlist"/>
-      </w:pPr>
+      <w:r>
+        <w:br/>
+      </w:r>
       <w:r>
         <w:tab/>
       </w:r>
@@ -136,11 +125,9 @@
         <w:tab/>
         <w:t>MFT1.2 Intertidal forests and shrublands</w:t>
       </w:r>
-    </w:p>
-    <w:p>
-      <w:pPr>
-        <w:pStyle w:val="Classificationlist"/>
-      </w:pPr>
+      <w:r>
+        <w:br/>
+      </w:r>
       <w:r>
         <w:tab/>
       </w:r>
@@ -198,16 +185,17 @@
     </w:p>
     <w:p>
       <w:pPr>
-        <w:rPr>
-          <w:b/>
-          <w:bCs/>
-        </w:rPr>
-      </w:pPr>
-      <w:r>
-        <w:rPr>
-          <w:b/>
-          <w:bCs/>
-        </w:rPr>
+        <w:pStyle w:val="Heading2"/>
+      </w:pPr>
+      <w:r>
+        <w:t>Other classifications</w:t>
+      </w:r>
+    </w:p>
+    <w:p>
+      <w:pPr>
+        <w:pStyle w:val="Heading3"/>
+      </w:pPr>
+      <w:r>
         <w:t>IUCN Habitat Classification Scheme (version 3.1)</w:t>
       </w:r>
     </w:p>
@@ -247,16 +235,14 @@
     </w:p>
     <w:p>
       <w:pPr>
-        <w:rPr>
-          <w:b/>
-          <w:bCs/>
-        </w:rPr>
-      </w:pPr>
-      <w:r>
-        <w:rPr>
-          <w:b/>
-          <w:bCs/>
-        </w:rPr>
+        <w:pStyle w:val="Heading3"/>
+      </w:pPr>
+      <w:r>
+        <w:t>Other classifications</w:t>
+      </w:r>
+    </w:p>
+    <w:p>
+      <w:r>
         <w:t>Other ecosystem classification names and the classification system used</w:t>
       </w:r>
     </w:p>
@@ -299,6 +285,7 @@
           <w:i/>
           <w:noProof/>
         </w:rPr>
+        <w:lastRenderedPageBreak/>
         <mc:AlternateContent>
           <mc:Choice Requires="wpg">
             <w:drawing>
@@ -549,7 +536,6 @@
         </w:rPr>
       </w:pPr>
       <w:r>
-        <w:lastRenderedPageBreak/>
         <w:t>Summary</w:t>
       </w:r>
     </w:p>
@@ -612,14 +598,27 @@
       </w:r>
     </w:p>
     <w:p>
-      <w:fldSimple w:instr=" MERGEFIELD biota \* MERGEFORMAT ">
-        <w:r>
-          <w:rPr>
-            <w:noProof/>
-          </w:rPr>
-          <w:t>«biota»</w:t>
-        </w:r>
-      </w:fldSimple>
+      <w:r>
+        <w:fldChar w:fldCharType="begin"/>
+      </w:r>
+      <w:r>
+        <w:instrText xml:space="preserve"> MERGEFIELD biota \* MERGEFORMAT </w:instrText>
+      </w:r>
+      <w:r>
+        <w:fldChar w:fldCharType="separate"/>
+      </w:r>
+      <w:r>
+        <w:rPr>
+          <w:noProof/>
+        </w:rPr>
+        <w:t>«biota»</w:t>
+      </w:r>
+      <w:r>
+        <w:rPr>
+          <w:noProof/>
+        </w:rPr>
+        <w:fldChar w:fldCharType="end"/>
+      </w:r>
     </w:p>
     <w:p>
       <w:pPr>
@@ -718,6 +717,7 @@
         <w:pStyle w:val="Comment"/>
       </w:pPr>
       <w:r>
+        <w:lastRenderedPageBreak/>
         <w:t>The description of the ecosystem should be supplemented with:</w:t>
       </w:r>
     </w:p>
@@ -747,7 +747,7 @@
     </w:p>
     <w:p>
       <w:pPr>
-        <w:pStyle w:val="Header"/>
+        <w:pStyle w:val="Heading1"/>
       </w:pPr>
       <w:r>
         <w:t>Geographic Distribution of the Ecosystem</w:t>
@@ -910,14 +910,7 @@
         <w:rPr>
           <w:rFonts w:eastAsiaTheme="minorHAnsi"/>
         </w:rPr>
-        <w:t xml:space="preserve">. The identified threats should cause perceptible symptoms that prove the ecosystem is at risk of </w:t>
-      </w:r>
-      <w:r>
-        <w:rPr>
-          <w:rFonts w:eastAsiaTheme="minorHAnsi"/>
-        </w:rPr>
-        <w:lastRenderedPageBreak/>
-        <w:t>collapsing (e.g., changes in ecosystem distribution, changes in the physical environment or disturbances in key interactions or processes within or between biotic or abiotic ecosystem components). </w:t>
+        <w:t>. The identified threats should cause perceptible symptoms that prove the ecosystem is at risk of collapsing (e.g., changes in ecosystem distribution, changes in the physical environment or disturbances in key interactions or processes within or between biotic or abiotic ecosystem components). </w:t>
       </w:r>
     </w:p>
     <w:p>
@@ -997,6 +990,7 @@
           <w:i/>
           <w:noProof/>
         </w:rPr>
+        <w:lastRenderedPageBreak/>
         <mc:AlternateContent>
           <mc:Choice Requires="wpg">
             <w:drawing>
@@ -1402,7 +1396,6 @@
         <w:pStyle w:val="Classificationlist"/>
       </w:pPr>
       <w:r>
-        <w:lastRenderedPageBreak/>
         <w:tab/>
         <w:t xml:space="preserve">9.1 Domestic &amp; urban </w:t>
       </w:r>
@@ -1534,6 +1527,7 @@
         <w:pStyle w:val="Heading2"/>
       </w:pPr>
       <w:r>
+        <w:lastRenderedPageBreak/>
         <w:t>Definition of the collapsed state of the ecosystem</w:t>
       </w:r>
     </w:p>
@@ -4323,13 +4317,13 @@
     <w:uiPriority w:val="9"/>
     <w:unhideWhenUsed/>
     <w:qFormat/>
-    <w:rsid w:val="002D3E69"/>
+    <w:rsid w:val="00FD2DAF"/>
     <w:pPr>
       <w:pBdr>
-        <w:top w:val="single" w:sz="24" w:space="0" w:color="484B60"/>
-        <w:left w:val="single" w:sz="24" w:space="0" w:color="484B60"/>
-        <w:bottom w:val="single" w:sz="24" w:space="0" w:color="484B60"/>
-        <w:right w:val="single" w:sz="24" w:space="0" w:color="484B60"/>
+        <w:top w:val="single" w:sz="24" w:space="0" w:color="002060"/>
+        <w:left w:val="single" w:sz="24" w:space="0" w:color="002060"/>
+        <w:bottom w:val="single" w:sz="24" w:space="0" w:color="002060"/>
+        <w:right w:val="single" w:sz="24" w:space="0" w:color="002060"/>
       </w:pBdr>
       <w:shd w:val="pct25" w:color="auto" w:fill="002060"/>
       <w:spacing w:after="0"/>
@@ -4540,7 +4534,7 @@
     <w:basedOn w:val="DefaultParagraphFont"/>
     <w:link w:val="Heading2"/>
     <w:uiPriority w:val="9"/>
-    <w:rsid w:val="002D3E69"/>
+    <w:rsid w:val="00FD2DAF"/>
     <w:rPr>
       <w:caps/>
       <w:color w:val="FFFFFF" w:themeColor="background1"/>
@@ -5729,7 +5723,7 @@
       </w:tcPr>
     </w:tblStylePr>
   </w:style>
-  <w:style w:type="table" w:styleId="GridTable6Colorful-Accent1">
+  <w:style w:type="table" w:styleId="GridTable6ColourfulAccent1">
     <w:name w:val="Grid Table 6 Colorful Accent 1"/>
     <w:basedOn w:val="TableNormal"/>
     <w:uiPriority w:val="51"/>

</xml_diff>